<commit_message>
add GUI to repo
</commit_message>
<xml_diff>
--- a/readme_tutorial.docx
+++ b/readme_tutorial.docx
@@ -31,7 +31,35 @@
         <w:rPr>
           <w:lang w:val="en-US"/>
         </w:rPr>
-        <w:t>Download a release from the CTS github page. Unzip the archive into your matlab/toolbox folder, and add the</w:t>
+        <w:t xml:space="preserve">Download a release from the CTS </w:t>
+      </w:r>
+      <w:proofErr w:type="spellStart"/>
+      <w:r>
+        <w:rPr>
+          <w:lang w:val="en-US"/>
+        </w:rPr>
+        <w:t>github</w:t>
+      </w:r>
+      <w:proofErr w:type="spellEnd"/>
+      <w:r>
+        <w:rPr>
+          <w:lang w:val="en-US"/>
+        </w:rPr>
+        <w:t xml:space="preserve"> page. Unzip the archive into your </w:t>
+      </w:r>
+      <w:proofErr w:type="spellStart"/>
+      <w:r>
+        <w:rPr>
+          <w:lang w:val="en-US"/>
+        </w:rPr>
+        <w:t>matlab</w:t>
+      </w:r>
+      <w:proofErr w:type="spellEnd"/>
+      <w:r>
+        <w:rPr>
+          <w:lang w:val="en-US"/>
+        </w:rPr>
+        <w:t>/toolbox folder, and add the</w:t>
       </w:r>
       <w:r>
         <w:rPr>
@@ -45,6 +73,7 @@
         </w:rPr>
         <w:t xml:space="preserve"> CTS folder to your </w:t>
       </w:r>
+      <w:proofErr w:type="spellStart"/>
       <w:r>
         <w:rPr>
           <w:lang w:val="en-US"/>
@@ -55,7 +84,14 @@
         <w:rPr>
           <w:lang w:val="en-US"/>
         </w:rPr>
-        <w:t>atlab path. Currently, adding subfolders is irrelevant as CTS has none.</w:t>
+        <w:t>atlab</w:t>
+      </w:r>
+      <w:proofErr w:type="spellEnd"/>
+      <w:r>
+        <w:rPr>
+          <w:lang w:val="en-US"/>
+        </w:rPr>
+        <w:t xml:space="preserve"> path. Currently, adding subfolders is irrelevant as CTS has none.</w:t>
       </w:r>
       <w:r>
         <w:rPr>
@@ -80,7 +116,35 @@
         <w:rPr>
           <w:lang w:val="en-US"/>
         </w:rPr>
-        <w:t xml:space="preserve">a matlab version 2019b or later, and the image processing and statistics &amp; machine learning toolbox. These are standard with most matlab licenses. CTS also requires the </w:t>
+        <w:t xml:space="preserve">a </w:t>
+      </w:r>
+      <w:proofErr w:type="spellStart"/>
+      <w:r>
+        <w:rPr>
+          <w:lang w:val="en-US"/>
+        </w:rPr>
+        <w:t>matlab</w:t>
+      </w:r>
+      <w:proofErr w:type="spellEnd"/>
+      <w:r>
+        <w:rPr>
+          <w:lang w:val="en-US"/>
+        </w:rPr>
+        <w:t xml:space="preserve"> version 2019b or later, and the image processing and statistics &amp; machine learning toolbox. These are standard with most </w:t>
+      </w:r>
+      <w:proofErr w:type="spellStart"/>
+      <w:r>
+        <w:rPr>
+          <w:lang w:val="en-US"/>
+        </w:rPr>
+        <w:t>matlab</w:t>
+      </w:r>
+      <w:proofErr w:type="spellEnd"/>
+      <w:r>
+        <w:rPr>
+          <w:lang w:val="en-US"/>
+        </w:rPr>
+        <w:t xml:space="preserve"> licenses. CTS also requires the </w:t>
       </w:r>
       <w:hyperlink r:id="rId5" w:history="1">
         <w:r>
@@ -95,7 +159,21 @@
         <w:rPr>
           <w:lang w:val="en-US"/>
         </w:rPr>
-        <w:t xml:space="preserve"> for matlab, installed in the same way.</w:t>
+        <w:t xml:space="preserve"> for </w:t>
+      </w:r>
+      <w:proofErr w:type="spellStart"/>
+      <w:r>
+        <w:rPr>
+          <w:lang w:val="en-US"/>
+        </w:rPr>
+        <w:t>matlab</w:t>
+      </w:r>
+      <w:proofErr w:type="spellEnd"/>
+      <w:r>
+        <w:rPr>
+          <w:lang w:val="en-US"/>
+        </w:rPr>
+        <w:t>, installed in the same way.</w:t>
       </w:r>
     </w:p>
     <w:p>
@@ -111,6 +189,7 @@
         <w:t xml:space="preserve">Finally, </w:t>
       </w:r>
       <w:hyperlink r:id="rId6" w:history="1">
+        <w:proofErr w:type="spellStart"/>
         <w:r>
           <w:rPr>
             <w:rStyle w:val="Hyperlink"/>
@@ -118,6 +197,7 @@
           </w:rPr>
           <w:t>UIpickfiles</w:t>
         </w:r>
+        <w:proofErr w:type="spellEnd"/>
       </w:hyperlink>
       <w:r>
         <w:rPr>
@@ -148,27 +228,89 @@
         <w:rPr>
           <w:lang w:val="en-US"/>
         </w:rPr>
-        <w:t>. Cif files are preferred as they have a few very useful features, but pdb files are perfectly serviceable.</w:t>
-      </w:r>
-    </w:p>
-    <w:p>
-      <w:pPr>
-        <w:rPr>
-          <w:lang w:val="en-US"/>
-        </w:rPr>
-      </w:pPr>
-    </w:p>
-    <w:p>
-      <w:pPr>
-        <w:rPr>
-          <w:lang w:val="en-US"/>
-        </w:rPr>
-      </w:pPr>
-      <w:r>
-        <w:rPr>
-          <w:lang w:val="en-US"/>
-        </w:rPr>
-        <w:t>WIP GUI tool: execute the command ‘cts’ on the matlab command line for GUI controls. Incomplete features, but may be more accessible to those with no command line experience.</w:t>
+        <w:t xml:space="preserve">. </w:t>
+      </w:r>
+      <w:proofErr w:type="spellStart"/>
+      <w:r>
+        <w:rPr>
+          <w:lang w:val="en-US"/>
+        </w:rPr>
+        <w:t>Cif</w:t>
+      </w:r>
+      <w:proofErr w:type="spellEnd"/>
+      <w:r>
+        <w:rPr>
+          <w:lang w:val="en-US"/>
+        </w:rPr>
+        <w:t xml:space="preserve"> files are preferred as they have a few very useful features, but </w:t>
+      </w:r>
+      <w:proofErr w:type="spellStart"/>
+      <w:r>
+        <w:rPr>
+          <w:lang w:val="en-US"/>
+        </w:rPr>
+        <w:t>pdb</w:t>
+      </w:r>
+      <w:proofErr w:type="spellEnd"/>
+      <w:r>
+        <w:rPr>
+          <w:lang w:val="en-US"/>
+        </w:rPr>
+        <w:t xml:space="preserve"> files are perfectly serviceable.</w:t>
+      </w:r>
+    </w:p>
+    <w:p>
+      <w:pPr>
+        <w:rPr>
+          <w:lang w:val="en-US"/>
+        </w:rPr>
+      </w:pPr>
+    </w:p>
+    <w:p>
+      <w:pPr>
+        <w:rPr>
+          <w:lang w:val="en-US"/>
+        </w:rPr>
+      </w:pPr>
+      <w:r>
+        <w:rPr>
+          <w:lang w:val="en-US"/>
+        </w:rPr>
+        <w:t>WIP GUI tool: execute the command ‘</w:t>
+      </w:r>
+      <w:proofErr w:type="spellStart"/>
+      <w:r>
+        <w:rPr>
+          <w:lang w:val="en-US"/>
+        </w:rPr>
+        <w:t>cts</w:t>
+      </w:r>
+      <w:r>
+        <w:rPr>
+          <w:lang w:val="en-US"/>
+        </w:rPr>
+        <w:t>gui</w:t>
+      </w:r>
+      <w:proofErr w:type="spellEnd"/>
+      <w:r>
+        <w:rPr>
+          <w:lang w:val="en-US"/>
+        </w:rPr>
+        <w:t xml:space="preserve">’ on the </w:t>
+      </w:r>
+      <w:proofErr w:type="spellStart"/>
+      <w:r>
+        <w:rPr>
+          <w:lang w:val="en-US"/>
+        </w:rPr>
+        <w:t>matlab</w:t>
+      </w:r>
+      <w:proofErr w:type="spellEnd"/>
+      <w:r>
+        <w:rPr>
+          <w:lang w:val="en-US"/>
+        </w:rPr>
+        <w:t xml:space="preserve"> command line for GUI controls. Incomplete features, but may be more accessible to those with no command line experience.</w:t>
       </w:r>
     </w:p>
     <w:p>
@@ -281,7 +423,35 @@
         <w:rPr>
           <w:lang w:val="en-US"/>
         </w:rPr>
-        <w:t>[parammodel] = param_model(12,'layers',1);</w:t>
+        <w:t>[</w:t>
+      </w:r>
+      <w:proofErr w:type="spellStart"/>
+      <w:r>
+        <w:rPr>
+          <w:lang w:val="en-US"/>
+        </w:rPr>
+        <w:t>parammodel</w:t>
+      </w:r>
+      <w:proofErr w:type="spellEnd"/>
+      <w:r>
+        <w:rPr>
+          <w:lang w:val="en-US"/>
+        </w:rPr>
+        <w:t xml:space="preserve">] = </w:t>
+      </w:r>
+      <w:proofErr w:type="spellStart"/>
+      <w:r>
+        <w:rPr>
+          <w:lang w:val="en-US"/>
+        </w:rPr>
+        <w:t>param_model</w:t>
+      </w:r>
+      <w:proofErr w:type="spellEnd"/>
+      <w:r>
+        <w:rPr>
+          <w:lang w:val="en-US"/>
+        </w:rPr>
+        <w:t>(12,'layers',1);</w:t>
       </w:r>
     </w:p>
     <w:p>
@@ -295,7 +465,21 @@
         <w:rPr>
           <w:lang w:val="en-US"/>
         </w:rPr>
-        <w:t>help param_model for a manual of model parameter arguments and options.</w:t>
+        <w:t xml:space="preserve">help </w:t>
+      </w:r>
+      <w:proofErr w:type="spellStart"/>
+      <w:r>
+        <w:rPr>
+          <w:lang w:val="en-US"/>
+        </w:rPr>
+        <w:t>param_model</w:t>
+      </w:r>
+      <w:proofErr w:type="spellEnd"/>
+      <w:r>
+        <w:rPr>
+          <w:lang w:val="en-US"/>
+        </w:rPr>
+        <w:t xml:space="preserve"> for a manual of model parameter arguments and options.</w:t>
       </w:r>
     </w:p>
     <w:p>
@@ -334,7 +518,35 @@
         <w:rPr>
           <w:lang w:val="en-US"/>
         </w:rPr>
-        <w:t>[cts] = cts_model(zeros(300,400,50),parammodel,'suffix','model_1');</w:t>
+        <w:t>[</w:t>
+      </w:r>
+      <w:proofErr w:type="spellStart"/>
+      <w:r>
+        <w:rPr>
+          <w:lang w:val="en-US"/>
+        </w:rPr>
+        <w:t>cts</w:t>
+      </w:r>
+      <w:proofErr w:type="spellEnd"/>
+      <w:r>
+        <w:rPr>
+          <w:lang w:val="en-US"/>
+        </w:rPr>
+        <w:t xml:space="preserve">] = </w:t>
+      </w:r>
+      <w:proofErr w:type="spellStart"/>
+      <w:r>
+        <w:rPr>
+          <w:lang w:val="en-US"/>
+        </w:rPr>
+        <w:t>cts_model</w:t>
+      </w:r>
+      <w:proofErr w:type="spellEnd"/>
+      <w:r>
+        <w:rPr>
+          <w:lang w:val="en-US"/>
+        </w:rPr>
+        <w:t>(zeros(300,400,50),parammodel,'suffix','model_1');</w:t>
       </w:r>
     </w:p>
     <w:p>
@@ -359,7 +571,35 @@
         <w:rPr>
           <w:lang w:val="en-US"/>
         </w:rPr>
-        <w:t>[cts] = cts_model(zeros(300,400,50),{12});</w:t>
+        <w:t>[</w:t>
+      </w:r>
+      <w:proofErr w:type="spellStart"/>
+      <w:r>
+        <w:rPr>
+          <w:lang w:val="en-US"/>
+        </w:rPr>
+        <w:t>cts</w:t>
+      </w:r>
+      <w:proofErr w:type="spellEnd"/>
+      <w:r>
+        <w:rPr>
+          <w:lang w:val="en-US"/>
+        </w:rPr>
+        <w:t xml:space="preserve">] = </w:t>
+      </w:r>
+      <w:proofErr w:type="spellStart"/>
+      <w:r>
+        <w:rPr>
+          <w:lang w:val="en-US"/>
+        </w:rPr>
+        <w:t>cts_model</w:t>
+      </w:r>
+      <w:proofErr w:type="spellEnd"/>
+      <w:r>
+        <w:rPr>
+          <w:lang w:val="en-US"/>
+        </w:rPr>
+        <w:t>(zeros(300,400,50),{12});</w:t>
       </w:r>
     </w:p>
     <w:p>
@@ -384,7 +624,49 @@
         <w:rPr>
           <w:lang w:val="en-US"/>
         </w:rPr>
-        <w:t>, stored inside the cts struct variable. The particle types are stored across a number of models in the splitmodel field, according to their filename. cts.splitmodel run in the command window will display its contents</w:t>
+        <w:t xml:space="preserve">, stored inside the </w:t>
+      </w:r>
+      <w:proofErr w:type="spellStart"/>
+      <w:r>
+        <w:rPr>
+          <w:lang w:val="en-US"/>
+        </w:rPr>
+        <w:t>cts</w:t>
+      </w:r>
+      <w:proofErr w:type="spellEnd"/>
+      <w:r>
+        <w:rPr>
+          <w:lang w:val="en-US"/>
+        </w:rPr>
+        <w:t xml:space="preserve"> struct variable. The particle types are stored across a number of models in the </w:t>
+      </w:r>
+      <w:proofErr w:type="spellStart"/>
+      <w:r>
+        <w:rPr>
+          <w:lang w:val="en-US"/>
+        </w:rPr>
+        <w:t>splitmodel</w:t>
+      </w:r>
+      <w:proofErr w:type="spellEnd"/>
+      <w:r>
+        <w:rPr>
+          <w:lang w:val="en-US"/>
+        </w:rPr>
+        <w:t xml:space="preserve"> field, according to their filename. </w:t>
+      </w:r>
+      <w:proofErr w:type="spellStart"/>
+      <w:r>
+        <w:rPr>
+          <w:lang w:val="en-US"/>
+        </w:rPr>
+        <w:t>cts.splitmodel</w:t>
+      </w:r>
+      <w:proofErr w:type="spellEnd"/>
+      <w:r>
+        <w:rPr>
+          <w:lang w:val="en-US"/>
+        </w:rPr>
+        <w:t xml:space="preserve"> run in the command window will display its contents</w:t>
       </w:r>
       <w:r>
         <w:rPr>
@@ -401,11 +683,33 @@
           <w:lang w:val="en-US"/>
         </w:rPr>
       </w:pPr>
-      <w:r>
-        <w:rPr>
-          <w:lang w:val="en-US"/>
-        </w:rPr>
-        <w:t>sliceViewer(cts.vol);</w:t>
+      <w:proofErr w:type="spellStart"/>
+      <w:r>
+        <w:rPr>
+          <w:lang w:val="en-US"/>
+        </w:rPr>
+        <w:t>sliceViewer</w:t>
+      </w:r>
+      <w:proofErr w:type="spellEnd"/>
+      <w:r>
+        <w:rPr>
+          <w:lang w:val="en-US"/>
+        </w:rPr>
+        <w:t>(</w:t>
+      </w:r>
+      <w:proofErr w:type="spellStart"/>
+      <w:r>
+        <w:rPr>
+          <w:lang w:val="en-US"/>
+        </w:rPr>
+        <w:t>cts.vol</w:t>
+      </w:r>
+      <w:proofErr w:type="spellEnd"/>
+      <w:r>
+        <w:rPr>
+          <w:lang w:val="en-US"/>
+        </w:rPr>
+        <w:t>);</w:t>
       </w:r>
     </w:p>
     <w:p>
@@ -416,11 +720,33 @@
           <w:lang w:val="en-US"/>
         </w:rPr>
       </w:pPr>
-      <w:r>
-        <w:rPr>
-          <w:lang w:val="en-US"/>
-        </w:rPr>
-        <w:t>sliceViewer(cts.splitmodel.X)</w:t>
+      <w:proofErr w:type="spellStart"/>
+      <w:r>
+        <w:rPr>
+          <w:lang w:val="en-US"/>
+        </w:rPr>
+        <w:t>sliceViewer</w:t>
+      </w:r>
+      <w:proofErr w:type="spellEnd"/>
+      <w:r>
+        <w:rPr>
+          <w:lang w:val="en-US"/>
+        </w:rPr>
+        <w:t>(</w:t>
+      </w:r>
+      <w:proofErr w:type="spellStart"/>
+      <w:r>
+        <w:rPr>
+          <w:lang w:val="en-US"/>
+        </w:rPr>
+        <w:t>cts.splitmodel.X</w:t>
+      </w:r>
+      <w:proofErr w:type="spellEnd"/>
+      <w:r>
+        <w:rPr>
+          <w:lang w:val="en-US"/>
+        </w:rPr>
+        <w:t>)</w:t>
       </w:r>
       <w:r>
         <w:rPr>
@@ -444,7 +770,21 @@
         <w:rPr>
           <w:lang w:val="en-US"/>
         </w:rPr>
-        <w:t xml:space="preserve">Set up simulation parameters. This functions similarly to the param_model function, but has no required inputs – all options have a default value. The following command is the easiest to use, as it provides a GUI to input all the parameters with default </w:t>
+        <w:t xml:space="preserve">Set up simulation parameters. This functions similarly to the </w:t>
+      </w:r>
+      <w:proofErr w:type="spellStart"/>
+      <w:r>
+        <w:rPr>
+          <w:lang w:val="en-US"/>
+        </w:rPr>
+        <w:t>param_model</w:t>
+      </w:r>
+      <w:proofErr w:type="spellEnd"/>
+      <w:r>
+        <w:rPr>
+          <w:lang w:val="en-US"/>
+        </w:rPr>
+        <w:t xml:space="preserve"> function, but has no required inputs – all options have a default value. The following command is the easiest to use, as it provides a GUI to input all the parameters with default </w:t>
       </w:r>
       <w:r>
         <w:rPr>
@@ -472,17 +812,47 @@
           <w:lang w:val="en-US"/>
         </w:rPr>
       </w:pPr>
+      <w:proofErr w:type="spellStart"/>
       <w:r>
         <w:rPr>
           <w:lang w:val="en-US"/>
         </w:rPr>
         <w:t>paramsim</w:t>
       </w:r>
-      <w:r>
-        <w:rPr>
-          <w:lang w:val="en-US"/>
-        </w:rPr>
-        <w:t xml:space="preserve"> = param_simulate('gui');</w:t>
+      <w:proofErr w:type="spellEnd"/>
+      <w:r>
+        <w:rPr>
+          <w:lang w:val="en-US"/>
+        </w:rPr>
+        <w:t xml:space="preserve"> = </w:t>
+      </w:r>
+      <w:proofErr w:type="spellStart"/>
+      <w:r>
+        <w:rPr>
+          <w:lang w:val="en-US"/>
+        </w:rPr>
+        <w:t>param_simulate</w:t>
+      </w:r>
+      <w:proofErr w:type="spellEnd"/>
+      <w:r>
+        <w:rPr>
+          <w:lang w:val="en-US"/>
+        </w:rPr>
+        <w:t>('</w:t>
+      </w:r>
+      <w:proofErr w:type="spellStart"/>
+      <w:r>
+        <w:rPr>
+          <w:lang w:val="en-US"/>
+        </w:rPr>
+        <w:t>gui</w:t>
+      </w:r>
+      <w:proofErr w:type="spellEnd"/>
+      <w:r>
+        <w:rPr>
+          <w:lang w:val="en-US"/>
+        </w:rPr>
+        <w:t>');</w:t>
       </w:r>
     </w:p>
     <w:p>
@@ -506,7 +876,35 @@
         <w:rPr>
           <w:lang w:val="en-US"/>
         </w:rPr>
-        <w:t>This uses input (or default) parameters to project an initial tiltseries, detect electron scattering, CTF convolve, and reconstruct a tomogram, along with generating an atlas of object identities. The input model is selected with a GUI (change ‘gui’ to a full path to use a file programmatically) – you can use either a model .mrc or .mat file, but the .mat file is required to generate the atlas. Estimated runtime: &lt;1 minute</w:t>
+        <w:t>This uses input (or default) parameters to project an initial tiltseries, detect electron scattering, CTF convolve, and reconstruct a tomogram, along with generating an atlas of object identities. The input model is selected with a GUI (change ‘</w:t>
+      </w:r>
+      <w:proofErr w:type="spellStart"/>
+      <w:r>
+        <w:rPr>
+          <w:lang w:val="en-US"/>
+        </w:rPr>
+        <w:t>gui</w:t>
+      </w:r>
+      <w:proofErr w:type="spellEnd"/>
+      <w:r>
+        <w:rPr>
+          <w:lang w:val="en-US"/>
+        </w:rPr>
+        <w:t>’ to a full path to use a file programmatically) – you can use either a model .</w:t>
+      </w:r>
+      <w:proofErr w:type="spellStart"/>
+      <w:r>
+        <w:rPr>
+          <w:lang w:val="en-US"/>
+        </w:rPr>
+        <w:t>mrc</w:t>
+      </w:r>
+      <w:proofErr w:type="spellEnd"/>
+      <w:r>
+        <w:rPr>
+          <w:lang w:val="en-US"/>
+        </w:rPr>
+        <w:t xml:space="preserve"> or .mat file, but the .mat file is required to generate the atlas. Estimated runtime: &lt;1 minute</w:t>
       </w:r>
     </w:p>
     <w:p>
@@ -517,11 +915,19 @@
           <w:lang w:val="en-US"/>
         </w:rPr>
       </w:pPr>
-      <w:r>
-        <w:rPr>
-          <w:lang w:val="en-US"/>
-        </w:rPr>
-        <w:t>cts_simulate('gui',</w:t>
+      <w:proofErr w:type="spellStart"/>
+      <w:r>
+        <w:rPr>
+          <w:lang w:val="en-US"/>
+        </w:rPr>
+        <w:t>cts_simulate</w:t>
+      </w:r>
+      <w:proofErr w:type="spellEnd"/>
+      <w:r>
+        <w:rPr>
+          <w:lang w:val="en-US"/>
+        </w:rPr>
+        <w:t>('gui',</w:t>
       </w:r>
       <w:r>
         <w:rPr>
@@ -544,11 +950,19 @@
           <w:lang w:val="en-US"/>
         </w:rPr>
       </w:pPr>
-      <w:r>
-        <w:rPr>
-          <w:lang w:val="en-US"/>
-        </w:rPr>
-        <w:t>cts_simulate('gui'</w:t>
+      <w:proofErr w:type="spellStart"/>
+      <w:r>
+        <w:rPr>
+          <w:lang w:val="en-US"/>
+        </w:rPr>
+        <w:t>cts_simulate</w:t>
+      </w:r>
+      <w:proofErr w:type="spellEnd"/>
+      <w:r>
+        <w:rPr>
+          <w:lang w:val="en-US"/>
+        </w:rPr>
+        <w:t>('gui'</w:t>
       </w:r>
       <w:r>
         <w:rPr>
@@ -579,40 +993,89 @@
         <w:rPr>
           <w:lang w:val="en-US"/>
         </w:rPr>
-        <w:t>The simulation steps will be output into a subfolder inside the model folder that was used, and in this example the simulation folder will have _tutorial1 as a suffix. The easiest way to view all the steps in series is with IMOD’s 3dmod command in that folder, with 3dmod *.mrc. the 5_recon_X is the reconstructed tomogram, and atlas_X is the atlas of particle classes.</w:t>
-      </w:r>
-    </w:p>
-    <w:p>
-      <w:pPr>
-        <w:rPr>
-          <w:lang w:val="en-US"/>
-        </w:rPr>
-      </w:pPr>
-    </w:p>
-    <w:p>
-      <w:pPr>
-        <w:rPr>
-          <w:lang w:val="en-US"/>
-        </w:rPr>
-      </w:pPr>
-      <w:r>
-        <w:rPr>
-          <w:lang w:val="en-US"/>
-        </w:rPr>
-        <w:t>For more detailed information on each command, including a list of all input/output options, use matlab’s built-in help functionality. The following is the syntax for retrieving documentation:</w:t>
-      </w:r>
-    </w:p>
-    <w:p>
-      <w:pPr>
-        <w:rPr>
-          <w:lang w:val="en-US"/>
-        </w:rPr>
-      </w:pPr>
-      <w:r>
-        <w:rPr>
-          <w:lang w:val="en-US"/>
-        </w:rPr>
-        <w:t>help command</w:t>
+        <w:t>The simulation steps will be output into a subfolder inside the model folder that was used, and in this example the simulation folder will have _tutorial1 as a suffix. The easiest way to view all the steps in series is with IMOD’s 3dmod command in that folder, with 3dmod *.</w:t>
+      </w:r>
+      <w:proofErr w:type="spellStart"/>
+      <w:r>
+        <w:rPr>
+          <w:lang w:val="en-US"/>
+        </w:rPr>
+        <w:t>mrc</w:t>
+      </w:r>
+      <w:proofErr w:type="spellEnd"/>
+      <w:r>
+        <w:rPr>
+          <w:lang w:val="en-US"/>
+        </w:rPr>
+        <w:t xml:space="preserve">. the 5_recon_X is the reconstructed tomogram, and </w:t>
+      </w:r>
+      <w:proofErr w:type="spellStart"/>
+      <w:r>
+        <w:rPr>
+          <w:lang w:val="en-US"/>
+        </w:rPr>
+        <w:t>atlas_X</w:t>
+      </w:r>
+      <w:proofErr w:type="spellEnd"/>
+      <w:r>
+        <w:rPr>
+          <w:lang w:val="en-US"/>
+        </w:rPr>
+        <w:t xml:space="preserve"> is the atlas of particle classes.</w:t>
+      </w:r>
+    </w:p>
+    <w:p>
+      <w:pPr>
+        <w:rPr>
+          <w:lang w:val="en-US"/>
+        </w:rPr>
+      </w:pPr>
+    </w:p>
+    <w:p>
+      <w:pPr>
+        <w:rPr>
+          <w:lang w:val="en-US"/>
+        </w:rPr>
+      </w:pPr>
+      <w:r>
+        <w:rPr>
+          <w:lang w:val="en-US"/>
+        </w:rPr>
+        <w:t xml:space="preserve">For more detailed information on each command, including a list of all input/output options, use </w:t>
+      </w:r>
+      <w:proofErr w:type="spellStart"/>
+      <w:r>
+        <w:rPr>
+          <w:lang w:val="en-US"/>
+        </w:rPr>
+        <w:t>matlab’s</w:t>
+      </w:r>
+      <w:proofErr w:type="spellEnd"/>
+      <w:r>
+        <w:rPr>
+          <w:lang w:val="en-US"/>
+        </w:rPr>
+        <w:t xml:space="preserve"> built-in help functionality. The following is the syntax for retrieving documentation:</w:t>
+      </w:r>
+    </w:p>
+    <w:p>
+      <w:pPr>
+        <w:rPr>
+          <w:lang w:val="en-US"/>
+        </w:rPr>
+      </w:pPr>
+      <w:r>
+        <w:rPr>
+          <w:lang w:val="en-US"/>
+        </w:rPr>
+        <w:t xml:space="preserve">help </w:t>
+      </w:r>
+      <w:proofErr w:type="spellStart"/>
+      <w:r>
+        <w:rPr>
+          <w:lang w:val="en-US"/>
+        </w:rPr>
+        <w:t>command</w:t>
       </w:r>
       <w:r>
         <w:rPr>
@@ -620,25 +1083,40 @@
         </w:rPr>
         <w:t>name</w:t>
       </w:r>
-    </w:p>
-    <w:p>
-      <w:pPr>
-        <w:rPr>
-          <w:lang w:val="en-US"/>
-        </w:rPr>
-      </w:pPr>
-    </w:p>
-    <w:p>
-      <w:pPr>
-        <w:rPr>
-          <w:lang w:val="en-US"/>
-        </w:rPr>
-      </w:pPr>
-      <w:r>
-        <w:rPr>
-          <w:lang w:val="en-US"/>
-        </w:rPr>
-        <w:t>For instructions on how to use more complex particle handling options in CTS model generation, see the readme_structurefiles word document.</w:t>
+      <w:proofErr w:type="spellEnd"/>
+    </w:p>
+    <w:p>
+      <w:pPr>
+        <w:rPr>
+          <w:lang w:val="en-US"/>
+        </w:rPr>
+      </w:pPr>
+    </w:p>
+    <w:p>
+      <w:pPr>
+        <w:rPr>
+          <w:lang w:val="en-US"/>
+        </w:rPr>
+      </w:pPr>
+      <w:r>
+        <w:rPr>
+          <w:lang w:val="en-US"/>
+        </w:rPr>
+        <w:t xml:space="preserve">For instructions on how to use more complex particle handling options in CTS model generation, see the </w:t>
+      </w:r>
+      <w:proofErr w:type="spellStart"/>
+      <w:r>
+        <w:rPr>
+          <w:lang w:val="en-US"/>
+        </w:rPr>
+        <w:t>readme_structurefiles</w:t>
+      </w:r>
+      <w:proofErr w:type="spellEnd"/>
+      <w:r>
+        <w:rPr>
+          <w:lang w:val="en-US"/>
+        </w:rPr>
+        <w:t xml:space="preserve"> word document.</w:t>
       </w:r>
     </w:p>
     <w:sectPr>

</xml_diff>